<commit_message>
Added appendix to proposal and cleaned some code
</commit_message>
<xml_diff>
--- a/Draft Report.docx
+++ b/Draft Report.docx
@@ -3,6 +3,9 @@
 <w:document xmlns:wpc="http://schemas.microsoft.com/office/word/2010/wordprocessingCanvas" xmlns:cx="http://schemas.microsoft.com/office/drawing/2014/chartex" xmlns:cx1="http://schemas.microsoft.com/office/drawing/2015/9/8/chartex" xmlns:cx2="http://schemas.microsoft.com/office/drawing/2015/10/21/chartex" xmlns:cx3="http://schemas.microsoft.com/office/drawing/2016/5/9/chartex" xmlns:cx4="http://schemas.microsoft.com/office/drawing/2016/5/10/chartex" xmlns:cx5="http://schemas.microsoft.com/office/drawing/2016/5/11/chartex" xmlns:cx6="http://schemas.microsoft.com/office/drawing/2016/5/12/chartex" xmlns:cx7="http://schemas.microsoft.com/office/drawing/2016/5/13/chartex" xmlns:cx8="http://schemas.microsoft.com/office/drawing/2016/5/14/chartex" xmlns:mc="http://schemas.openxmlformats.org/markup-compatibility/2006" xmlns:aink="http://schemas.microsoft.com/office/drawing/2016/ink" xmlns:am3d="http://schemas.microsoft.com/office/drawing/2017/model3d" xmlns:o="urn:schemas-microsoft-com:office:office" xmlns:r="http://schemas.openxmlformats.org/officeDocument/2006/relationships" xmlns:m="http://schemas.openxmlformats.org/officeDocument/2006/math" xmlns:v="urn:schemas-microsoft-com:vml" xmlns:wp14="http://schemas.microsoft.com/office/word/2010/wordprocessingDrawing" xmlns:wp="http://schemas.openxmlformats.org/drawingml/2006/wordprocessingDrawing" xmlns:w10="urn:schemas-microsoft-com:office:word" xmlns:w="http://schemas.openxmlformats.org/wordprocessingml/2006/main" xmlns:w14="http://schemas.microsoft.com/office/word/2010/wordml" xmlns:w15="http://schemas.microsoft.com/office/word/2012/wordml" xmlns:w16cid="http://schemas.microsoft.com/office/word/2016/wordml/cid" xmlns:w16se="http://schemas.microsoft.com/office/word/2015/wordml/symex" xmlns:wpg="http://schemas.microsoft.com/office/word/2010/wordprocessingGroup" xmlns:wpi="http://schemas.microsoft.com/office/word/2010/wordprocessingInk" xmlns:wne="http://schemas.microsoft.com/office/word/2006/wordml" xmlns:wps="http://schemas.microsoft.com/office/word/2010/wordprocessingShape" mc:Ignorable="w14 w15 w16se w16cid wp14">
   <w:body>
     <w:p>
+      <w:pPr>
+        <w:pStyle w:val="Heading1"/>
+      </w:pPr>
       <w:r>
         <w:t>INTRODUCTION</w:t>
       </w:r>
@@ -93,9 +96,1787 @@
     </w:p>
     <w:p/>
     <w:p>
-      <w:bookmarkStart w:id="0" w:name="_GoBack"/>
-      <w:bookmarkEnd w:id="0"/>
+      <w:r>
+        <w:br w:type="page"/>
+      </w:r>
     </w:p>
+    <w:p>
+      <w:pPr>
+        <w:pStyle w:val="Heading1"/>
+      </w:pPr>
+      <w:r>
+        <w:lastRenderedPageBreak/>
+        <w:t>APPENDIX</w:t>
+      </w:r>
+    </w:p>
+    <w:p>
+      <w:r>
+        <w:t>Appendix 1 – Example of Australian Bureau of Statistics Census 2016 data extract R code</w:t>
+      </w:r>
+    </w:p>
+    <w:tbl>
+      <w:tblPr>
+        <w:tblStyle w:val="TableGrid"/>
+        <w:tblW w:w="0" w:type="auto"/>
+        <w:tblLook w:val="04A0" w:firstRow="1" w:lastRow="0" w:firstColumn="1" w:lastColumn="0" w:noHBand="0" w:noVBand="1"/>
+      </w:tblPr>
+      <w:tblGrid>
+        <w:gridCol w:w="9016"/>
+      </w:tblGrid>
+      <w:tr>
+        <w:tc>
+          <w:tcPr>
+            <w:tcW w:w="9016" w:type="dxa"/>
+            <w:shd w:val="clear" w:color="auto" w:fill="E7E6E6" w:themeFill="background2"/>
+          </w:tcPr>
+          <w:p>
+            <w:pPr>
+              <w:rPr>
+                <w:rFonts w:ascii="Consolas" w:hAnsi="Consolas"/>
+                <w:sz w:val="20"/>
+                <w:szCs w:val="20"/>
+              </w:rPr>
+            </w:pPr>
+            <w:r>
+              <w:rPr>
+                <w:rFonts w:ascii="Consolas" w:hAnsi="Consolas"/>
+                <w:color w:val="2740F5"/>
+                <w:sz w:val="20"/>
+                <w:szCs w:val="20"/>
+              </w:rPr>
+              <w:t>library</w:t>
+            </w:r>
+            <w:r>
+              <w:rPr>
+                <w:rFonts w:ascii="Consolas" w:hAnsi="Consolas"/>
+                <w:sz w:val="20"/>
+                <w:szCs w:val="20"/>
+              </w:rPr>
+              <w:t>(</w:t>
+            </w:r>
+            <w:proofErr w:type="spellStart"/>
+            <w:r>
+              <w:rPr>
+                <w:rFonts w:ascii="Consolas" w:hAnsi="Consolas"/>
+                <w:sz w:val="20"/>
+                <w:szCs w:val="20"/>
+              </w:rPr>
+              <w:t>rsdmx</w:t>
+            </w:r>
+            <w:proofErr w:type="spellEnd"/>
+            <w:r>
+              <w:rPr>
+                <w:rFonts w:ascii="Consolas" w:hAnsi="Consolas"/>
+                <w:sz w:val="20"/>
+                <w:szCs w:val="20"/>
+              </w:rPr>
+              <w:t>)</w:t>
+            </w:r>
+          </w:p>
+          <w:p>
+            <w:pPr>
+              <w:rPr>
+                <w:rFonts w:ascii="Consolas" w:hAnsi="Consolas"/>
+                <w:sz w:val="20"/>
+                <w:szCs w:val="20"/>
+              </w:rPr>
+            </w:pPr>
+            <w:r>
+              <w:rPr>
+                <w:rFonts w:ascii="Consolas" w:hAnsi="Consolas"/>
+                <w:color w:val="2740F5"/>
+                <w:sz w:val="20"/>
+                <w:szCs w:val="20"/>
+              </w:rPr>
+              <w:t>library</w:t>
+            </w:r>
+            <w:r>
+              <w:rPr>
+                <w:rFonts w:ascii="Consolas" w:hAnsi="Consolas"/>
+                <w:sz w:val="20"/>
+                <w:szCs w:val="20"/>
+              </w:rPr>
+              <w:t>(</w:t>
+            </w:r>
+            <w:proofErr w:type="spellStart"/>
+            <w:r>
+              <w:rPr>
+                <w:rFonts w:ascii="Consolas" w:hAnsi="Consolas"/>
+                <w:sz w:val="20"/>
+                <w:szCs w:val="20"/>
+              </w:rPr>
+              <w:t>tidyverse</w:t>
+            </w:r>
+            <w:proofErr w:type="spellEnd"/>
+            <w:r>
+              <w:rPr>
+                <w:rFonts w:ascii="Consolas" w:hAnsi="Consolas"/>
+                <w:sz w:val="20"/>
+                <w:szCs w:val="20"/>
+              </w:rPr>
+              <w:t>)</w:t>
+            </w:r>
+          </w:p>
+          <w:p>
+            <w:pPr>
+              <w:rPr>
+                <w:rFonts w:ascii="Consolas" w:hAnsi="Consolas"/>
+                <w:sz w:val="20"/>
+                <w:szCs w:val="20"/>
+              </w:rPr>
+            </w:pPr>
+          </w:p>
+          <w:p>
+            <w:pPr>
+              <w:rPr>
+                <w:rFonts w:ascii="Consolas" w:hAnsi="Consolas"/>
+                <w:color w:val="6AA343"/>
+                <w:sz w:val="20"/>
+                <w:szCs w:val="20"/>
+              </w:rPr>
+            </w:pPr>
+            <w:r>
+              <w:rPr>
+                <w:rFonts w:ascii="Consolas" w:hAnsi="Consolas"/>
+                <w:color w:val="6AA343"/>
+                <w:sz w:val="20"/>
+                <w:szCs w:val="20"/>
+              </w:rPr>
+              <w:t>#</w:t>
+            </w:r>
+            <w:proofErr w:type="spellStart"/>
+            <w:proofErr w:type="gramStart"/>
+            <w:r>
+              <w:rPr>
+                <w:rFonts w:ascii="Consolas" w:hAnsi="Consolas"/>
+                <w:color w:val="6AA343"/>
+                <w:sz w:val="20"/>
+                <w:szCs w:val="20"/>
+              </w:rPr>
+              <w:t>getwd</w:t>
+            </w:r>
+            <w:proofErr w:type="spellEnd"/>
+            <w:r>
+              <w:rPr>
+                <w:rFonts w:ascii="Consolas" w:hAnsi="Consolas"/>
+                <w:color w:val="6AA343"/>
+                <w:sz w:val="20"/>
+                <w:szCs w:val="20"/>
+              </w:rPr>
+              <w:t>(</w:t>
+            </w:r>
+            <w:proofErr w:type="gramEnd"/>
+            <w:r>
+              <w:rPr>
+                <w:rFonts w:ascii="Consolas" w:hAnsi="Consolas"/>
+                <w:color w:val="6AA343"/>
+                <w:sz w:val="20"/>
+                <w:szCs w:val="20"/>
+              </w:rPr>
+              <w:t>)</w:t>
+            </w:r>
+          </w:p>
+          <w:p>
+            <w:pPr>
+              <w:rPr>
+                <w:rFonts w:ascii="Consolas" w:hAnsi="Consolas"/>
+                <w:sz w:val="20"/>
+                <w:szCs w:val="20"/>
+              </w:rPr>
+            </w:pPr>
+            <w:proofErr w:type="spellStart"/>
+            <w:r>
+              <w:rPr>
+                <w:rFonts w:ascii="Consolas" w:hAnsi="Consolas"/>
+                <w:sz w:val="20"/>
+                <w:szCs w:val="20"/>
+              </w:rPr>
+              <w:t>setwd</w:t>
+            </w:r>
+            <w:proofErr w:type="spellEnd"/>
+            <w:r>
+              <w:rPr>
+                <w:rFonts w:ascii="Consolas" w:hAnsi="Consolas"/>
+                <w:sz w:val="20"/>
+                <w:szCs w:val="20"/>
+              </w:rPr>
+              <w:t>(</w:t>
+            </w:r>
+            <w:proofErr w:type="spellStart"/>
+            <w:proofErr w:type="gramStart"/>
+            <w:r>
+              <w:rPr>
+                <w:rFonts w:ascii="Consolas" w:hAnsi="Consolas"/>
+                <w:sz w:val="20"/>
+                <w:szCs w:val="20"/>
+              </w:rPr>
+              <w:t>dirname</w:t>
+            </w:r>
+            <w:proofErr w:type="spellEnd"/>
+            <w:r>
+              <w:rPr>
+                <w:rFonts w:ascii="Consolas" w:hAnsi="Consolas"/>
+                <w:sz w:val="20"/>
+                <w:szCs w:val="20"/>
+              </w:rPr>
+              <w:t>(</w:t>
+            </w:r>
+            <w:proofErr w:type="spellStart"/>
+            <w:proofErr w:type="gramEnd"/>
+            <w:r>
+              <w:rPr>
+                <w:rFonts w:ascii="Consolas" w:hAnsi="Consolas"/>
+                <w:sz w:val="20"/>
+                <w:szCs w:val="20"/>
+              </w:rPr>
+              <w:t>rstudioapi</w:t>
+            </w:r>
+            <w:proofErr w:type="spellEnd"/>
+            <w:r>
+              <w:rPr>
+                <w:rFonts w:ascii="Consolas" w:hAnsi="Consolas"/>
+                <w:sz w:val="20"/>
+                <w:szCs w:val="20"/>
+              </w:rPr>
+              <w:t>::</w:t>
+            </w:r>
+            <w:proofErr w:type="spellStart"/>
+            <w:r>
+              <w:rPr>
+                <w:rFonts w:ascii="Consolas" w:hAnsi="Consolas"/>
+                <w:sz w:val="20"/>
+                <w:szCs w:val="20"/>
+              </w:rPr>
+              <w:t>getActiveDocumentContext</w:t>
+            </w:r>
+            <w:proofErr w:type="spellEnd"/>
+            <w:r>
+              <w:rPr>
+                <w:rFonts w:ascii="Consolas" w:hAnsi="Consolas"/>
+                <w:sz w:val="20"/>
+                <w:szCs w:val="20"/>
+              </w:rPr>
+              <w:t>()$path))</w:t>
+            </w:r>
+          </w:p>
+          <w:p>
+            <w:pPr>
+              <w:rPr>
+                <w:rFonts w:ascii="Consolas" w:hAnsi="Consolas"/>
+                <w:sz w:val="20"/>
+                <w:szCs w:val="20"/>
+              </w:rPr>
+            </w:pPr>
+          </w:p>
+          <w:p>
+            <w:pPr>
+              <w:rPr>
+                <w:rFonts w:ascii="Consolas" w:hAnsi="Consolas"/>
+                <w:color w:val="6AA343"/>
+                <w:sz w:val="20"/>
+                <w:szCs w:val="20"/>
+              </w:rPr>
+            </w:pPr>
+            <w:r>
+              <w:rPr>
+                <w:rFonts w:ascii="Consolas" w:hAnsi="Consolas"/>
+                <w:color w:val="6AA343"/>
+                <w:sz w:val="20"/>
+                <w:szCs w:val="20"/>
+              </w:rPr>
+              <w:t xml:space="preserve"># Check to make sure the ABS folder is available and, if not, create it. Saving </w:t>
+            </w:r>
+            <w:r>
+              <w:rPr>
+                <w:rFonts w:ascii="Consolas" w:hAnsi="Consolas"/>
+                <w:color w:val="6AA343"/>
+                <w:sz w:val="20"/>
+                <w:szCs w:val="20"/>
+              </w:rPr>
+              <w:t xml:space="preserve"># </w:t>
+            </w:r>
+            <w:r>
+              <w:rPr>
+                <w:rFonts w:ascii="Consolas" w:hAnsi="Consolas"/>
+                <w:color w:val="6AA343"/>
+                <w:sz w:val="20"/>
+                <w:szCs w:val="20"/>
+              </w:rPr>
+              <w:t>file to right location will fail without the required folder</w:t>
+            </w:r>
+          </w:p>
+          <w:p>
+            <w:pPr>
+              <w:rPr>
+                <w:rFonts w:ascii="Consolas" w:hAnsi="Consolas"/>
+                <w:sz w:val="20"/>
+                <w:szCs w:val="20"/>
+              </w:rPr>
+            </w:pPr>
+            <w:r>
+              <w:rPr>
+                <w:rFonts w:ascii="Consolas" w:hAnsi="Consolas"/>
+                <w:color w:val="2740F5"/>
+                <w:sz w:val="20"/>
+                <w:szCs w:val="20"/>
+              </w:rPr>
+              <w:t>if</w:t>
+            </w:r>
+            <w:r>
+              <w:rPr>
+                <w:rFonts w:ascii="Consolas" w:hAnsi="Consolas"/>
+                <w:sz w:val="20"/>
+                <w:szCs w:val="20"/>
+              </w:rPr>
+              <w:t xml:space="preserve"> </w:t>
+            </w:r>
+            <w:proofErr w:type="gramStart"/>
+            <w:r>
+              <w:rPr>
+                <w:rFonts w:ascii="Consolas" w:hAnsi="Consolas"/>
+                <w:sz w:val="20"/>
+                <w:szCs w:val="20"/>
+              </w:rPr>
+              <w:t>(!</w:t>
+            </w:r>
+            <w:proofErr w:type="spellStart"/>
+            <w:r>
+              <w:rPr>
+                <w:rFonts w:ascii="Consolas" w:hAnsi="Consolas"/>
+                <w:sz w:val="20"/>
+                <w:szCs w:val="20"/>
+              </w:rPr>
+              <w:t>dir</w:t>
+            </w:r>
+            <w:proofErr w:type="gramEnd"/>
+            <w:r>
+              <w:rPr>
+                <w:rFonts w:ascii="Consolas" w:hAnsi="Consolas"/>
+                <w:sz w:val="20"/>
+                <w:szCs w:val="20"/>
+              </w:rPr>
+              <w:t>.exists</w:t>
+            </w:r>
+            <w:proofErr w:type="spellEnd"/>
+            <w:r>
+              <w:rPr>
+                <w:rFonts w:ascii="Consolas" w:hAnsi="Consolas"/>
+                <w:sz w:val="20"/>
+                <w:szCs w:val="20"/>
+              </w:rPr>
+              <w:t>(</w:t>
+            </w:r>
+            <w:r>
+              <w:rPr>
+                <w:rFonts w:ascii="Consolas" w:hAnsi="Consolas"/>
+                <w:color w:val="538135" w:themeColor="accent6" w:themeShade="BF"/>
+                <w:sz w:val="20"/>
+                <w:szCs w:val="20"/>
+              </w:rPr>
+              <w:t>"../Data Files/ABS"</w:t>
+            </w:r>
+            <w:r>
+              <w:rPr>
+                <w:rFonts w:ascii="Consolas" w:hAnsi="Consolas"/>
+                <w:sz w:val="20"/>
+                <w:szCs w:val="20"/>
+              </w:rPr>
+              <w:t>)) {</w:t>
+            </w:r>
+            <w:bookmarkStart w:id="0" w:name="_GoBack"/>
+            <w:bookmarkEnd w:id="0"/>
+          </w:p>
+          <w:p>
+            <w:pPr>
+              <w:rPr>
+                <w:rFonts w:ascii="Consolas" w:hAnsi="Consolas"/>
+                <w:sz w:val="20"/>
+                <w:szCs w:val="20"/>
+              </w:rPr>
+            </w:pPr>
+            <w:r>
+              <w:rPr>
+                <w:rFonts w:ascii="Consolas" w:hAnsi="Consolas"/>
+                <w:sz w:val="20"/>
+                <w:szCs w:val="20"/>
+              </w:rPr>
+              <w:t xml:space="preserve">  </w:t>
+            </w:r>
+            <w:proofErr w:type="spellStart"/>
+            <w:proofErr w:type="gramStart"/>
+            <w:r>
+              <w:rPr>
+                <w:rFonts w:ascii="Consolas" w:hAnsi="Consolas"/>
+                <w:sz w:val="20"/>
+                <w:szCs w:val="20"/>
+              </w:rPr>
+              <w:t>create.dir</w:t>
+            </w:r>
+            <w:proofErr w:type="spellEnd"/>
+            <w:r>
+              <w:rPr>
+                <w:rFonts w:ascii="Consolas" w:hAnsi="Consolas"/>
+                <w:sz w:val="20"/>
+                <w:szCs w:val="20"/>
+              </w:rPr>
+              <w:t>(</w:t>
+            </w:r>
+            <w:proofErr w:type="gramEnd"/>
+            <w:r>
+              <w:rPr>
+                <w:rFonts w:ascii="Consolas" w:hAnsi="Consolas"/>
+                <w:color w:val="538135" w:themeColor="accent6" w:themeShade="BF"/>
+                <w:sz w:val="20"/>
+                <w:szCs w:val="20"/>
+              </w:rPr>
+              <w:t>"../Data Files/ABS"</w:t>
+            </w:r>
+            <w:r>
+              <w:rPr>
+                <w:rFonts w:ascii="Consolas" w:hAnsi="Consolas"/>
+                <w:sz w:val="20"/>
+                <w:szCs w:val="20"/>
+              </w:rPr>
+              <w:t>)</w:t>
+            </w:r>
+          </w:p>
+          <w:p>
+            <w:pPr>
+              <w:rPr>
+                <w:rFonts w:ascii="Consolas" w:hAnsi="Consolas"/>
+                <w:sz w:val="20"/>
+                <w:szCs w:val="20"/>
+              </w:rPr>
+            </w:pPr>
+            <w:r>
+              <w:rPr>
+                <w:rFonts w:ascii="Consolas" w:hAnsi="Consolas"/>
+                <w:sz w:val="20"/>
+                <w:szCs w:val="20"/>
+              </w:rPr>
+              <w:t>}</w:t>
+            </w:r>
+          </w:p>
+          <w:p>
+            <w:pPr>
+              <w:rPr>
+                <w:rFonts w:ascii="Consolas" w:hAnsi="Consolas"/>
+                <w:sz w:val="20"/>
+                <w:szCs w:val="20"/>
+              </w:rPr>
+            </w:pPr>
+          </w:p>
+          <w:p>
+            <w:pPr>
+              <w:rPr>
+                <w:rFonts w:ascii="Consolas" w:hAnsi="Consolas"/>
+                <w:color w:val="6AA343"/>
+                <w:sz w:val="20"/>
+                <w:szCs w:val="20"/>
+              </w:rPr>
+            </w:pPr>
+            <w:r>
+              <w:rPr>
+                <w:rFonts w:ascii="Consolas" w:hAnsi="Consolas"/>
+                <w:color w:val="6AA343"/>
+                <w:sz w:val="20"/>
+                <w:szCs w:val="20"/>
+              </w:rPr>
+              <w:t xml:space="preserve"># Get the ABS Census 2016 Data on </w:t>
+            </w:r>
+            <w:r>
+              <w:rPr>
+                <w:rFonts w:ascii="Consolas" w:hAnsi="Consolas"/>
+                <w:color w:val="6AA343"/>
+                <w:sz w:val="20"/>
+                <w:szCs w:val="20"/>
+              </w:rPr>
+              <w:t>Dwelling Type</w:t>
+            </w:r>
+            <w:r>
+              <w:rPr>
+                <w:rFonts w:ascii="Consolas" w:hAnsi="Consolas"/>
+                <w:color w:val="6AA343"/>
+                <w:sz w:val="20"/>
+                <w:szCs w:val="20"/>
+              </w:rPr>
+              <w:t xml:space="preserve"> </w:t>
+            </w:r>
+          </w:p>
+          <w:p>
+            <w:pPr>
+              <w:rPr>
+                <w:rFonts w:ascii="Consolas" w:hAnsi="Consolas"/>
+                <w:sz w:val="20"/>
+                <w:szCs w:val="20"/>
+              </w:rPr>
+            </w:pPr>
+            <w:proofErr w:type="spellStart"/>
+            <w:r>
+              <w:rPr>
+                <w:rFonts w:ascii="Consolas" w:hAnsi="Consolas"/>
+                <w:sz w:val="20"/>
+                <w:szCs w:val="20"/>
+              </w:rPr>
+              <w:t>dwelling_data</w:t>
+            </w:r>
+            <w:proofErr w:type="spellEnd"/>
+            <w:r>
+              <w:rPr>
+                <w:rFonts w:ascii="Consolas" w:hAnsi="Consolas"/>
+                <w:sz w:val="20"/>
+                <w:szCs w:val="20"/>
+              </w:rPr>
+              <w:t xml:space="preserve"> &lt;- </w:t>
+            </w:r>
+            <w:proofErr w:type="spellStart"/>
+            <w:r>
+              <w:rPr>
+                <w:rFonts w:ascii="Consolas" w:hAnsi="Consolas"/>
+                <w:sz w:val="20"/>
+                <w:szCs w:val="20"/>
+              </w:rPr>
+              <w:t>as.data.frame</w:t>
+            </w:r>
+            <w:proofErr w:type="spellEnd"/>
+            <w:r>
+              <w:rPr>
+                <w:rFonts w:ascii="Consolas" w:hAnsi="Consolas"/>
+                <w:sz w:val="20"/>
+                <w:szCs w:val="20"/>
+              </w:rPr>
+              <w:t>(</w:t>
+            </w:r>
+            <w:proofErr w:type="spellStart"/>
+            <w:r>
+              <w:rPr>
+                <w:rFonts w:ascii="Consolas" w:hAnsi="Consolas"/>
+                <w:sz w:val="20"/>
+                <w:szCs w:val="20"/>
+              </w:rPr>
+              <w:t>readSDMX</w:t>
+            </w:r>
+            <w:proofErr w:type="spellEnd"/>
+            <w:r>
+              <w:rPr>
+                <w:rFonts w:ascii="Consolas" w:hAnsi="Consolas"/>
+                <w:sz w:val="20"/>
+                <w:szCs w:val="20"/>
+              </w:rPr>
+              <w:t>(</w:t>
+            </w:r>
+            <w:proofErr w:type="spellStart"/>
+            <w:r>
+              <w:rPr>
+                <w:rFonts w:ascii="Consolas" w:hAnsi="Consolas"/>
+                <w:sz w:val="20"/>
+                <w:szCs w:val="20"/>
+              </w:rPr>
+              <w:t>providerId</w:t>
+            </w:r>
+            <w:proofErr w:type="spellEnd"/>
+            <w:r>
+              <w:rPr>
+                <w:rFonts w:ascii="Consolas" w:hAnsi="Consolas"/>
+                <w:sz w:val="20"/>
+                <w:szCs w:val="20"/>
+              </w:rPr>
+              <w:t xml:space="preserve"> = </w:t>
+            </w:r>
+            <w:r>
+              <w:rPr>
+                <w:rFonts w:ascii="Consolas" w:hAnsi="Consolas"/>
+                <w:color w:val="538135" w:themeColor="accent6" w:themeShade="BF"/>
+                <w:sz w:val="20"/>
+                <w:szCs w:val="20"/>
+              </w:rPr>
+              <w:t>"ABS"</w:t>
+            </w:r>
+            <w:r>
+              <w:rPr>
+                <w:rFonts w:ascii="Consolas" w:hAnsi="Consolas"/>
+                <w:sz w:val="20"/>
+                <w:szCs w:val="20"/>
+              </w:rPr>
+              <w:t xml:space="preserve">, resource = </w:t>
+            </w:r>
+            <w:r>
+              <w:rPr>
+                <w:rFonts w:ascii="Consolas" w:hAnsi="Consolas"/>
+                <w:color w:val="538135" w:themeColor="accent6" w:themeShade="BF"/>
+                <w:sz w:val="20"/>
+                <w:szCs w:val="20"/>
+              </w:rPr>
+              <w:t>"data"</w:t>
+            </w:r>
+            <w:r>
+              <w:rPr>
+                <w:rFonts w:ascii="Consolas" w:hAnsi="Consolas"/>
+                <w:sz w:val="20"/>
+                <w:szCs w:val="20"/>
+              </w:rPr>
+              <w:t xml:space="preserve">, </w:t>
+            </w:r>
+            <w:proofErr w:type="spellStart"/>
+            <w:r>
+              <w:rPr>
+                <w:rFonts w:ascii="Consolas" w:hAnsi="Consolas"/>
+                <w:sz w:val="20"/>
+                <w:szCs w:val="20"/>
+              </w:rPr>
+              <w:t>flowRef</w:t>
+            </w:r>
+            <w:proofErr w:type="spellEnd"/>
+            <w:r>
+              <w:rPr>
+                <w:rFonts w:ascii="Consolas" w:hAnsi="Consolas"/>
+                <w:sz w:val="20"/>
+                <w:szCs w:val="20"/>
+              </w:rPr>
+              <w:t xml:space="preserve"> = </w:t>
+            </w:r>
+            <w:r>
+              <w:rPr>
+                <w:rFonts w:ascii="Consolas" w:hAnsi="Consolas"/>
+                <w:color w:val="538135" w:themeColor="accent6" w:themeShade="BF"/>
+                <w:sz w:val="20"/>
+                <w:szCs w:val="20"/>
+              </w:rPr>
+              <w:t>"ABS_C16_T24_SA"</w:t>
+            </w:r>
+            <w:r>
+              <w:rPr>
+                <w:rFonts w:ascii="Consolas" w:hAnsi="Consolas"/>
+                <w:sz w:val="20"/>
+                <w:szCs w:val="20"/>
+              </w:rPr>
+              <w:t>,</w:t>
+            </w:r>
+            <w:r>
+              <w:rPr>
+                <w:rFonts w:ascii="Consolas" w:hAnsi="Consolas"/>
+                <w:sz w:val="20"/>
+                <w:szCs w:val="20"/>
+              </w:rPr>
+              <w:t xml:space="preserve"> </w:t>
+            </w:r>
+            <w:r>
+              <w:rPr>
+                <w:rFonts w:ascii="Consolas" w:hAnsi="Consolas"/>
+                <w:sz w:val="20"/>
+                <w:szCs w:val="20"/>
+              </w:rPr>
+              <w:t xml:space="preserve">key = </w:t>
+            </w:r>
+            <w:r>
+              <w:rPr>
+                <w:rFonts w:ascii="Consolas" w:hAnsi="Consolas"/>
+                <w:color w:val="538135" w:themeColor="accent6" w:themeShade="BF"/>
+                <w:sz w:val="20"/>
+                <w:szCs w:val="20"/>
+              </w:rPr>
+              <w:t>"TOT.TOT+11+21+22+31+32+33+34+91+92+93+94+Z+NA.0+1+2+3+4+5+6+7+8+9.SA2"</w:t>
+            </w:r>
+            <w:r>
+              <w:rPr>
+                <w:rFonts w:ascii="Consolas" w:hAnsi="Consolas"/>
+                <w:sz w:val="20"/>
+                <w:szCs w:val="20"/>
+              </w:rPr>
+              <w:t xml:space="preserve">, </w:t>
+            </w:r>
+            <w:proofErr w:type="spellStart"/>
+            <w:r>
+              <w:rPr>
+                <w:rFonts w:ascii="Consolas" w:hAnsi="Consolas"/>
+                <w:sz w:val="20"/>
+                <w:szCs w:val="20"/>
+              </w:rPr>
+              <w:t>key.mode</w:t>
+            </w:r>
+            <w:proofErr w:type="spellEnd"/>
+            <w:r>
+              <w:rPr>
+                <w:rFonts w:ascii="Consolas" w:hAnsi="Consolas"/>
+                <w:sz w:val="20"/>
+                <w:szCs w:val="20"/>
+              </w:rPr>
+              <w:t xml:space="preserve"> = </w:t>
+            </w:r>
+            <w:r>
+              <w:rPr>
+                <w:rFonts w:ascii="Consolas" w:hAnsi="Consolas"/>
+                <w:color w:val="538135" w:themeColor="accent6" w:themeShade="BF"/>
+                <w:sz w:val="20"/>
+                <w:szCs w:val="20"/>
+              </w:rPr>
+              <w:t>"SDMX"</w:t>
+            </w:r>
+            <w:r>
+              <w:rPr>
+                <w:rFonts w:ascii="Consolas" w:hAnsi="Consolas"/>
+                <w:sz w:val="20"/>
+                <w:szCs w:val="20"/>
+              </w:rPr>
+              <w:t>,</w:t>
+            </w:r>
+            <w:r>
+              <w:rPr>
+                <w:rFonts w:ascii="Consolas" w:hAnsi="Consolas"/>
+                <w:sz w:val="20"/>
+                <w:szCs w:val="20"/>
+              </w:rPr>
+              <w:t xml:space="preserve"> </w:t>
+            </w:r>
+            <w:r>
+              <w:rPr>
+                <w:rFonts w:ascii="Consolas" w:hAnsi="Consolas"/>
+                <w:sz w:val="20"/>
+                <w:szCs w:val="20"/>
+              </w:rPr>
+              <w:t xml:space="preserve">start = </w:t>
+            </w:r>
+            <w:r>
+              <w:rPr>
+                <w:rFonts w:ascii="Consolas" w:hAnsi="Consolas"/>
+                <w:color w:val="2740F5"/>
+                <w:sz w:val="20"/>
+                <w:szCs w:val="20"/>
+              </w:rPr>
+              <w:t>2016</w:t>
+            </w:r>
+            <w:r>
+              <w:rPr>
+                <w:rFonts w:ascii="Consolas" w:hAnsi="Consolas"/>
+                <w:sz w:val="20"/>
+                <w:szCs w:val="20"/>
+              </w:rPr>
+              <w:t xml:space="preserve">, end = </w:t>
+            </w:r>
+            <w:r>
+              <w:rPr>
+                <w:rFonts w:ascii="Consolas" w:hAnsi="Consolas"/>
+                <w:color w:val="2740F5"/>
+                <w:sz w:val="20"/>
+                <w:szCs w:val="20"/>
+              </w:rPr>
+              <w:t>2016</w:t>
+            </w:r>
+            <w:r>
+              <w:rPr>
+                <w:rFonts w:ascii="Consolas" w:hAnsi="Consolas"/>
+                <w:sz w:val="20"/>
+                <w:szCs w:val="20"/>
+              </w:rPr>
+              <w:t>))</w:t>
+            </w:r>
+          </w:p>
+          <w:p>
+            <w:pPr>
+              <w:rPr>
+                <w:rFonts w:ascii="Consolas" w:hAnsi="Consolas"/>
+                <w:sz w:val="20"/>
+                <w:szCs w:val="20"/>
+              </w:rPr>
+            </w:pPr>
+            <w:r>
+              <w:rPr>
+                <w:rFonts w:ascii="Consolas" w:hAnsi="Consolas"/>
+                <w:sz w:val="20"/>
+                <w:szCs w:val="20"/>
+              </w:rPr>
+              <w:t>summary(</w:t>
+            </w:r>
+            <w:proofErr w:type="spellStart"/>
+            <w:r>
+              <w:rPr>
+                <w:rFonts w:ascii="Consolas" w:hAnsi="Consolas"/>
+                <w:sz w:val="20"/>
+                <w:szCs w:val="20"/>
+              </w:rPr>
+              <w:t>dwelling_data</w:t>
+            </w:r>
+            <w:proofErr w:type="spellEnd"/>
+            <w:r>
+              <w:rPr>
+                <w:rFonts w:ascii="Consolas" w:hAnsi="Consolas"/>
+                <w:sz w:val="20"/>
+                <w:szCs w:val="20"/>
+              </w:rPr>
+              <w:t>)</w:t>
+            </w:r>
+          </w:p>
+          <w:p>
+            <w:pPr>
+              <w:rPr>
+                <w:rFonts w:ascii="Consolas" w:hAnsi="Consolas"/>
+                <w:sz w:val="20"/>
+                <w:szCs w:val="20"/>
+              </w:rPr>
+            </w:pPr>
+            <w:r>
+              <w:rPr>
+                <w:rFonts w:ascii="Consolas" w:hAnsi="Consolas"/>
+                <w:sz w:val="20"/>
+                <w:szCs w:val="20"/>
+              </w:rPr>
+              <w:t>head(</w:t>
+            </w:r>
+            <w:proofErr w:type="spellStart"/>
+            <w:r>
+              <w:rPr>
+                <w:rFonts w:ascii="Consolas" w:hAnsi="Consolas"/>
+                <w:sz w:val="20"/>
+                <w:szCs w:val="20"/>
+              </w:rPr>
+              <w:t>dwelling_data</w:t>
+            </w:r>
+            <w:proofErr w:type="spellEnd"/>
+            <w:r>
+              <w:rPr>
+                <w:rFonts w:ascii="Consolas" w:hAnsi="Consolas"/>
+                <w:sz w:val="20"/>
+                <w:szCs w:val="20"/>
+              </w:rPr>
+              <w:t>)</w:t>
+            </w:r>
+          </w:p>
+          <w:p>
+            <w:pPr>
+              <w:rPr>
+                <w:rFonts w:ascii="Consolas" w:hAnsi="Consolas"/>
+                <w:sz w:val="20"/>
+                <w:szCs w:val="20"/>
+              </w:rPr>
+            </w:pPr>
+            <w:r>
+              <w:rPr>
+                <w:rFonts w:ascii="Consolas" w:hAnsi="Consolas"/>
+                <w:sz w:val="20"/>
+                <w:szCs w:val="20"/>
+              </w:rPr>
+              <w:t>str(</w:t>
+            </w:r>
+            <w:proofErr w:type="spellStart"/>
+            <w:r>
+              <w:rPr>
+                <w:rFonts w:ascii="Consolas" w:hAnsi="Consolas"/>
+                <w:sz w:val="20"/>
+                <w:szCs w:val="20"/>
+              </w:rPr>
+              <w:t>dwelling_data</w:t>
+            </w:r>
+            <w:proofErr w:type="spellEnd"/>
+            <w:r>
+              <w:rPr>
+                <w:rFonts w:ascii="Consolas" w:hAnsi="Consolas"/>
+                <w:sz w:val="20"/>
+                <w:szCs w:val="20"/>
+              </w:rPr>
+              <w:t>)</w:t>
+            </w:r>
+          </w:p>
+          <w:p>
+            <w:pPr>
+              <w:rPr>
+                <w:rFonts w:ascii="Consolas" w:hAnsi="Consolas"/>
+                <w:sz w:val="20"/>
+                <w:szCs w:val="20"/>
+              </w:rPr>
+            </w:pPr>
+          </w:p>
+          <w:p>
+            <w:pPr>
+              <w:rPr>
+                <w:rFonts w:ascii="Consolas" w:hAnsi="Consolas"/>
+                <w:color w:val="6AA343"/>
+                <w:sz w:val="20"/>
+                <w:szCs w:val="20"/>
+              </w:rPr>
+            </w:pPr>
+            <w:r>
+              <w:rPr>
+                <w:rFonts w:ascii="Consolas" w:hAnsi="Consolas"/>
+                <w:color w:val="6AA343"/>
+                <w:sz w:val="20"/>
+                <w:szCs w:val="20"/>
+              </w:rPr>
+              <w:t># MISSING 9 SA2 Codes</w:t>
+            </w:r>
+          </w:p>
+          <w:p>
+            <w:pPr>
+              <w:rPr>
+                <w:rFonts w:ascii="Consolas" w:hAnsi="Consolas"/>
+                <w:sz w:val="20"/>
+                <w:szCs w:val="20"/>
+              </w:rPr>
+            </w:pPr>
+            <w:proofErr w:type="spellStart"/>
+            <w:r>
+              <w:rPr>
+                <w:rFonts w:ascii="Consolas" w:hAnsi="Consolas"/>
+                <w:sz w:val="20"/>
+                <w:szCs w:val="20"/>
+              </w:rPr>
+              <w:t>dwelling_data</w:t>
+            </w:r>
+            <w:proofErr w:type="spellEnd"/>
+            <w:r>
+              <w:rPr>
+                <w:rFonts w:ascii="Consolas" w:hAnsi="Consolas"/>
+                <w:sz w:val="20"/>
+                <w:szCs w:val="20"/>
+              </w:rPr>
+              <w:t xml:space="preserve"> %&gt;% </w:t>
+            </w:r>
+          </w:p>
+          <w:p>
+            <w:pPr>
+              <w:rPr>
+                <w:rFonts w:ascii="Consolas" w:hAnsi="Consolas"/>
+                <w:sz w:val="20"/>
+                <w:szCs w:val="20"/>
+              </w:rPr>
+            </w:pPr>
+            <w:r>
+              <w:rPr>
+                <w:rFonts w:ascii="Consolas" w:hAnsi="Consolas"/>
+                <w:sz w:val="20"/>
+                <w:szCs w:val="20"/>
+              </w:rPr>
+              <w:t xml:space="preserve">  </w:t>
+            </w:r>
+            <w:proofErr w:type="gramStart"/>
+            <w:r>
+              <w:rPr>
+                <w:rFonts w:ascii="Consolas" w:hAnsi="Consolas"/>
+                <w:sz w:val="20"/>
+                <w:szCs w:val="20"/>
+              </w:rPr>
+              <w:t>distinct(</w:t>
+            </w:r>
+            <w:proofErr w:type="gramEnd"/>
+            <w:r>
+              <w:rPr>
+                <w:rFonts w:ascii="Consolas" w:hAnsi="Consolas"/>
+                <w:sz w:val="20"/>
+                <w:szCs w:val="20"/>
+              </w:rPr>
+              <w:t>ASGS_2016)</w:t>
+            </w:r>
+          </w:p>
+          <w:p>
+            <w:pPr>
+              <w:rPr>
+                <w:rFonts w:ascii="Consolas" w:hAnsi="Consolas"/>
+                <w:sz w:val="20"/>
+                <w:szCs w:val="20"/>
+              </w:rPr>
+            </w:pPr>
+          </w:p>
+          <w:p>
+            <w:pPr>
+              <w:rPr>
+                <w:rFonts w:ascii="Consolas" w:hAnsi="Consolas"/>
+                <w:color w:val="6AA343"/>
+                <w:sz w:val="20"/>
+                <w:szCs w:val="20"/>
+              </w:rPr>
+            </w:pPr>
+            <w:r>
+              <w:rPr>
+                <w:rFonts w:ascii="Consolas" w:hAnsi="Consolas"/>
+                <w:color w:val="6AA343"/>
+                <w:sz w:val="20"/>
+                <w:szCs w:val="20"/>
+              </w:rPr>
+              <w:t># Distinct dimension values</w:t>
+            </w:r>
+          </w:p>
+          <w:p>
+            <w:pPr>
+              <w:rPr>
+                <w:rFonts w:ascii="Consolas" w:hAnsi="Consolas"/>
+                <w:sz w:val="20"/>
+                <w:szCs w:val="20"/>
+              </w:rPr>
+            </w:pPr>
+            <w:proofErr w:type="spellStart"/>
+            <w:r>
+              <w:rPr>
+                <w:rFonts w:ascii="Consolas" w:hAnsi="Consolas"/>
+                <w:sz w:val="20"/>
+                <w:szCs w:val="20"/>
+              </w:rPr>
+              <w:t>dwelling_data</w:t>
+            </w:r>
+            <w:proofErr w:type="spellEnd"/>
+            <w:r>
+              <w:rPr>
+                <w:rFonts w:ascii="Consolas" w:hAnsi="Consolas"/>
+                <w:sz w:val="20"/>
+                <w:szCs w:val="20"/>
+              </w:rPr>
+              <w:t xml:space="preserve"> %&gt;% </w:t>
+            </w:r>
+          </w:p>
+          <w:p>
+            <w:pPr>
+              <w:rPr>
+                <w:rFonts w:ascii="Consolas" w:hAnsi="Consolas"/>
+                <w:sz w:val="20"/>
+                <w:szCs w:val="20"/>
+              </w:rPr>
+            </w:pPr>
+            <w:r>
+              <w:rPr>
+                <w:rFonts w:ascii="Consolas" w:hAnsi="Consolas"/>
+                <w:sz w:val="20"/>
+                <w:szCs w:val="20"/>
+              </w:rPr>
+              <w:t xml:space="preserve">  </w:t>
+            </w:r>
+            <w:proofErr w:type="gramStart"/>
+            <w:r>
+              <w:rPr>
+                <w:rFonts w:ascii="Consolas" w:hAnsi="Consolas"/>
+                <w:sz w:val="20"/>
+                <w:szCs w:val="20"/>
+              </w:rPr>
+              <w:t>distinct(</w:t>
+            </w:r>
+            <w:proofErr w:type="gramEnd"/>
+            <w:r>
+              <w:rPr>
+                <w:rFonts w:ascii="Consolas" w:hAnsi="Consolas"/>
+                <w:sz w:val="20"/>
+                <w:szCs w:val="20"/>
+              </w:rPr>
+              <w:t>DWTD_2016)</w:t>
+            </w:r>
+          </w:p>
+          <w:p>
+            <w:pPr>
+              <w:rPr>
+                <w:rFonts w:ascii="Consolas" w:hAnsi="Consolas"/>
+                <w:sz w:val="20"/>
+                <w:szCs w:val="20"/>
+              </w:rPr>
+            </w:pPr>
+          </w:p>
+          <w:p>
+            <w:pPr>
+              <w:rPr>
+                <w:rFonts w:ascii="Consolas" w:hAnsi="Consolas"/>
+                <w:color w:val="6AA343"/>
+                <w:sz w:val="20"/>
+                <w:szCs w:val="20"/>
+              </w:rPr>
+            </w:pPr>
+            <w:r>
+              <w:rPr>
+                <w:rFonts w:ascii="Consolas" w:hAnsi="Consolas"/>
+                <w:color w:val="6AA343"/>
+                <w:sz w:val="20"/>
+                <w:szCs w:val="20"/>
+              </w:rPr>
+              <w:t>## Retrieve Metadata to help with decoding values.</w:t>
+            </w:r>
+          </w:p>
+          <w:p>
+            <w:pPr>
+              <w:rPr>
+                <w:rFonts w:ascii="Consolas" w:hAnsi="Consolas"/>
+                <w:sz w:val="20"/>
+                <w:szCs w:val="20"/>
+              </w:rPr>
+            </w:pPr>
+            <w:proofErr w:type="spellStart"/>
+            <w:r>
+              <w:rPr>
+                <w:rFonts w:ascii="Consolas" w:hAnsi="Consolas"/>
+                <w:sz w:val="20"/>
+                <w:szCs w:val="20"/>
+              </w:rPr>
+              <w:t>dataStructure</w:t>
+            </w:r>
+            <w:proofErr w:type="spellEnd"/>
+            <w:r>
+              <w:rPr>
+                <w:rFonts w:ascii="Consolas" w:hAnsi="Consolas"/>
+                <w:sz w:val="20"/>
+                <w:szCs w:val="20"/>
+              </w:rPr>
+              <w:t xml:space="preserve"> &lt;- readSDMX(</w:t>
+            </w:r>
+            <w:r>
+              <w:rPr>
+                <w:rFonts w:ascii="Consolas" w:hAnsi="Consolas"/>
+                <w:color w:val="538135" w:themeColor="accent6" w:themeShade="BF"/>
+                <w:sz w:val="20"/>
+                <w:szCs w:val="20"/>
+              </w:rPr>
+              <w:t>"http://stat.data.abs.gov.au/restsdmx/sdmx.ashx/GetDataStructure/ABS_C16_T24_SA"</w:t>
+            </w:r>
+            <w:r>
+              <w:rPr>
+                <w:rFonts w:ascii="Consolas" w:hAnsi="Consolas"/>
+                <w:sz w:val="20"/>
+                <w:szCs w:val="20"/>
+              </w:rPr>
+              <w:t>)</w:t>
+            </w:r>
+          </w:p>
+          <w:p>
+            <w:pPr>
+              <w:rPr>
+                <w:rFonts w:ascii="Consolas" w:hAnsi="Consolas"/>
+                <w:sz w:val="20"/>
+                <w:szCs w:val="20"/>
+              </w:rPr>
+            </w:pPr>
+            <w:proofErr w:type="spellStart"/>
+            <w:r>
+              <w:rPr>
+                <w:rFonts w:ascii="Consolas" w:hAnsi="Consolas"/>
+                <w:sz w:val="20"/>
+                <w:szCs w:val="20"/>
+              </w:rPr>
+              <w:t>codeList</w:t>
+            </w:r>
+            <w:proofErr w:type="spellEnd"/>
+            <w:r>
+              <w:rPr>
+                <w:rFonts w:ascii="Consolas" w:hAnsi="Consolas"/>
+                <w:sz w:val="20"/>
+                <w:szCs w:val="20"/>
+              </w:rPr>
+              <w:t xml:space="preserve"> &lt;- </w:t>
+            </w:r>
+            <w:proofErr w:type="gramStart"/>
+            <w:r>
+              <w:rPr>
+                <w:rFonts w:ascii="Consolas" w:hAnsi="Consolas"/>
+                <w:sz w:val="20"/>
+                <w:szCs w:val="20"/>
+              </w:rPr>
+              <w:t>slot(</w:t>
+            </w:r>
+            <w:proofErr w:type="spellStart"/>
+            <w:proofErr w:type="gramEnd"/>
+            <w:r>
+              <w:rPr>
+                <w:rFonts w:ascii="Consolas" w:hAnsi="Consolas"/>
+                <w:sz w:val="20"/>
+                <w:szCs w:val="20"/>
+              </w:rPr>
+              <w:t>dataStructure</w:t>
+            </w:r>
+            <w:proofErr w:type="spellEnd"/>
+            <w:r>
+              <w:rPr>
+                <w:rFonts w:ascii="Consolas" w:hAnsi="Consolas"/>
+                <w:sz w:val="20"/>
+                <w:szCs w:val="20"/>
+              </w:rPr>
+              <w:t xml:space="preserve">, </w:t>
+            </w:r>
+            <w:r>
+              <w:rPr>
+                <w:rFonts w:ascii="Consolas" w:hAnsi="Consolas"/>
+                <w:color w:val="538135" w:themeColor="accent6" w:themeShade="BF"/>
+                <w:sz w:val="20"/>
+                <w:szCs w:val="20"/>
+              </w:rPr>
+              <w:t>"</w:t>
+            </w:r>
+            <w:proofErr w:type="spellStart"/>
+            <w:r>
+              <w:rPr>
+                <w:rFonts w:ascii="Consolas" w:hAnsi="Consolas"/>
+                <w:color w:val="538135" w:themeColor="accent6" w:themeShade="BF"/>
+                <w:sz w:val="20"/>
+                <w:szCs w:val="20"/>
+              </w:rPr>
+              <w:t>codelists</w:t>
+            </w:r>
+            <w:proofErr w:type="spellEnd"/>
+            <w:r>
+              <w:rPr>
+                <w:rFonts w:ascii="Consolas" w:hAnsi="Consolas"/>
+                <w:color w:val="538135" w:themeColor="accent6" w:themeShade="BF"/>
+                <w:sz w:val="20"/>
+                <w:szCs w:val="20"/>
+              </w:rPr>
+              <w:t>"</w:t>
+            </w:r>
+            <w:r>
+              <w:rPr>
+                <w:rFonts w:ascii="Consolas" w:hAnsi="Consolas"/>
+                <w:sz w:val="20"/>
+                <w:szCs w:val="20"/>
+              </w:rPr>
+              <w:t>)</w:t>
+            </w:r>
+          </w:p>
+          <w:p>
+            <w:pPr>
+              <w:rPr>
+                <w:rFonts w:ascii="Consolas" w:hAnsi="Consolas"/>
+                <w:sz w:val="20"/>
+                <w:szCs w:val="20"/>
+              </w:rPr>
+            </w:pPr>
+          </w:p>
+          <w:p>
+            <w:pPr>
+              <w:rPr>
+                <w:rFonts w:ascii="Consolas" w:hAnsi="Consolas"/>
+                <w:sz w:val="20"/>
+                <w:szCs w:val="20"/>
+              </w:rPr>
+            </w:pPr>
+            <w:r>
+              <w:rPr>
+                <w:rFonts w:ascii="Consolas" w:hAnsi="Consolas"/>
+                <w:sz w:val="20"/>
+                <w:szCs w:val="20"/>
+              </w:rPr>
+              <w:t># Dwelling Type</w:t>
+            </w:r>
+          </w:p>
+          <w:p>
+            <w:pPr>
+              <w:rPr>
+                <w:rFonts w:ascii="Consolas" w:hAnsi="Consolas"/>
+                <w:sz w:val="20"/>
+                <w:szCs w:val="20"/>
+              </w:rPr>
+            </w:pPr>
+            <w:proofErr w:type="spellStart"/>
+            <w:r>
+              <w:rPr>
+                <w:rFonts w:ascii="Consolas" w:hAnsi="Consolas"/>
+                <w:sz w:val="20"/>
+                <w:szCs w:val="20"/>
+              </w:rPr>
+              <w:t>dwelling_type</w:t>
+            </w:r>
+            <w:proofErr w:type="spellEnd"/>
+            <w:r>
+              <w:rPr>
+                <w:rFonts w:ascii="Consolas" w:hAnsi="Consolas"/>
+                <w:sz w:val="20"/>
+                <w:szCs w:val="20"/>
+              </w:rPr>
+              <w:t xml:space="preserve"> &lt;- </w:t>
+            </w:r>
+            <w:proofErr w:type="spellStart"/>
+            <w:r>
+              <w:rPr>
+                <w:rFonts w:ascii="Consolas" w:hAnsi="Consolas"/>
+                <w:sz w:val="20"/>
+                <w:szCs w:val="20"/>
+              </w:rPr>
+              <w:t>as.</w:t>
+            </w:r>
+            <w:proofErr w:type="gramStart"/>
+            <w:r>
+              <w:rPr>
+                <w:rFonts w:ascii="Consolas" w:hAnsi="Consolas"/>
+                <w:sz w:val="20"/>
+                <w:szCs w:val="20"/>
+              </w:rPr>
+              <w:t>data.frame</w:t>
+            </w:r>
+            <w:proofErr w:type="spellEnd"/>
+            <w:proofErr w:type="gramEnd"/>
+            <w:r>
+              <w:rPr>
+                <w:rFonts w:ascii="Consolas" w:hAnsi="Consolas"/>
+                <w:sz w:val="20"/>
+                <w:szCs w:val="20"/>
+              </w:rPr>
+              <w:t>(</w:t>
+            </w:r>
+            <w:proofErr w:type="spellStart"/>
+            <w:r>
+              <w:rPr>
+                <w:rFonts w:ascii="Consolas" w:hAnsi="Consolas"/>
+                <w:sz w:val="20"/>
+                <w:szCs w:val="20"/>
+              </w:rPr>
+              <w:t>codeList</w:t>
+            </w:r>
+            <w:proofErr w:type="spellEnd"/>
+            <w:r>
+              <w:rPr>
+                <w:rFonts w:ascii="Consolas" w:hAnsi="Consolas"/>
+                <w:sz w:val="20"/>
+                <w:szCs w:val="20"/>
+              </w:rPr>
+              <w:t xml:space="preserve">, </w:t>
+            </w:r>
+            <w:proofErr w:type="spellStart"/>
+            <w:r>
+              <w:rPr>
+                <w:rFonts w:ascii="Consolas" w:hAnsi="Consolas"/>
+                <w:sz w:val="20"/>
+                <w:szCs w:val="20"/>
+              </w:rPr>
+              <w:t>codelistId</w:t>
+            </w:r>
+            <w:proofErr w:type="spellEnd"/>
+            <w:r>
+              <w:rPr>
+                <w:rFonts w:ascii="Consolas" w:hAnsi="Consolas"/>
+                <w:sz w:val="20"/>
+                <w:szCs w:val="20"/>
+              </w:rPr>
+              <w:t xml:space="preserve"> = </w:t>
+            </w:r>
+            <w:r>
+              <w:rPr>
+                <w:rFonts w:ascii="Consolas" w:hAnsi="Consolas"/>
+                <w:color w:val="538135" w:themeColor="accent6" w:themeShade="BF"/>
+                <w:sz w:val="20"/>
+                <w:szCs w:val="20"/>
+              </w:rPr>
+              <w:t>"CL_ABS_C16_T24_SA_STRD_2016"</w:t>
+            </w:r>
+            <w:r>
+              <w:rPr>
+                <w:rFonts w:ascii="Consolas" w:hAnsi="Consolas"/>
+                <w:sz w:val="20"/>
+                <w:szCs w:val="20"/>
+              </w:rPr>
+              <w:t>)</w:t>
+            </w:r>
+          </w:p>
+          <w:p>
+            <w:pPr>
+              <w:rPr>
+                <w:rFonts w:ascii="Consolas" w:hAnsi="Consolas"/>
+                <w:sz w:val="20"/>
+                <w:szCs w:val="20"/>
+              </w:rPr>
+            </w:pPr>
+          </w:p>
+          <w:p>
+            <w:pPr>
+              <w:rPr>
+                <w:rFonts w:ascii="Consolas" w:hAnsi="Consolas"/>
+                <w:color w:val="6AA343"/>
+                <w:sz w:val="20"/>
+                <w:szCs w:val="20"/>
+              </w:rPr>
+            </w:pPr>
+            <w:r>
+              <w:rPr>
+                <w:rFonts w:ascii="Consolas" w:hAnsi="Consolas"/>
+                <w:color w:val="6AA343"/>
+                <w:sz w:val="20"/>
+                <w:szCs w:val="20"/>
+              </w:rPr>
+              <w:t># Get Required Data and put in meaningful descriptions</w:t>
+            </w:r>
+          </w:p>
+          <w:p>
+            <w:pPr>
+              <w:rPr>
+                <w:rFonts w:ascii="Consolas" w:hAnsi="Consolas"/>
+                <w:sz w:val="20"/>
+                <w:szCs w:val="20"/>
+              </w:rPr>
+            </w:pPr>
+            <w:proofErr w:type="spellStart"/>
+            <w:r>
+              <w:rPr>
+                <w:rFonts w:ascii="Consolas" w:hAnsi="Consolas"/>
+                <w:sz w:val="20"/>
+                <w:szCs w:val="20"/>
+              </w:rPr>
+              <w:t>dwelling_data_final</w:t>
+            </w:r>
+            <w:proofErr w:type="spellEnd"/>
+            <w:r>
+              <w:rPr>
+                <w:rFonts w:ascii="Consolas" w:hAnsi="Consolas"/>
+                <w:sz w:val="20"/>
+                <w:szCs w:val="20"/>
+              </w:rPr>
+              <w:t xml:space="preserve"> &lt;- </w:t>
+            </w:r>
+            <w:proofErr w:type="spellStart"/>
+            <w:r>
+              <w:rPr>
+                <w:rFonts w:ascii="Consolas" w:hAnsi="Consolas"/>
+                <w:sz w:val="20"/>
+                <w:szCs w:val="20"/>
+              </w:rPr>
+              <w:t>dwelling_data</w:t>
+            </w:r>
+            <w:proofErr w:type="spellEnd"/>
+            <w:r>
+              <w:rPr>
+                <w:rFonts w:ascii="Consolas" w:hAnsi="Consolas"/>
+                <w:sz w:val="20"/>
+                <w:szCs w:val="20"/>
+              </w:rPr>
+              <w:t xml:space="preserve"> %&gt;% </w:t>
+            </w:r>
+          </w:p>
+          <w:p>
+            <w:pPr>
+              <w:rPr>
+                <w:rFonts w:ascii="Consolas" w:hAnsi="Consolas"/>
+                <w:sz w:val="20"/>
+                <w:szCs w:val="20"/>
+              </w:rPr>
+            </w:pPr>
+            <w:r>
+              <w:rPr>
+                <w:rFonts w:ascii="Consolas" w:hAnsi="Consolas"/>
+                <w:sz w:val="20"/>
+                <w:szCs w:val="20"/>
+              </w:rPr>
+              <w:t xml:space="preserve">  </w:t>
+            </w:r>
+            <w:proofErr w:type="spellStart"/>
+            <w:r>
+              <w:rPr>
+                <w:rFonts w:ascii="Consolas" w:hAnsi="Consolas"/>
+                <w:sz w:val="20"/>
+                <w:szCs w:val="20"/>
+              </w:rPr>
+              <w:t>inner_</w:t>
+            </w:r>
+            <w:proofErr w:type="gramStart"/>
+            <w:r>
+              <w:rPr>
+                <w:rFonts w:ascii="Consolas" w:hAnsi="Consolas"/>
+                <w:sz w:val="20"/>
+                <w:szCs w:val="20"/>
+              </w:rPr>
+              <w:t>join</w:t>
+            </w:r>
+            <w:proofErr w:type="spellEnd"/>
+            <w:r>
+              <w:rPr>
+                <w:rFonts w:ascii="Consolas" w:hAnsi="Consolas"/>
+                <w:sz w:val="20"/>
+                <w:szCs w:val="20"/>
+              </w:rPr>
+              <w:t>(</w:t>
+            </w:r>
+            <w:proofErr w:type="spellStart"/>
+            <w:proofErr w:type="gramEnd"/>
+            <w:r>
+              <w:rPr>
+                <w:rFonts w:ascii="Consolas" w:hAnsi="Consolas"/>
+                <w:sz w:val="20"/>
+                <w:szCs w:val="20"/>
+              </w:rPr>
+              <w:t>dwelling_type</w:t>
+            </w:r>
+            <w:proofErr w:type="spellEnd"/>
+            <w:r>
+              <w:rPr>
+                <w:rFonts w:ascii="Consolas" w:hAnsi="Consolas"/>
+                <w:sz w:val="20"/>
+                <w:szCs w:val="20"/>
+              </w:rPr>
+              <w:t>, by = c(</w:t>
+            </w:r>
+            <w:r>
+              <w:rPr>
+                <w:rFonts w:ascii="Consolas" w:hAnsi="Consolas"/>
+                <w:color w:val="538135" w:themeColor="accent6" w:themeShade="BF"/>
+                <w:sz w:val="20"/>
+                <w:szCs w:val="20"/>
+              </w:rPr>
+              <w:t>"STRD_2016"</w:t>
+            </w:r>
+            <w:r>
+              <w:rPr>
+                <w:rFonts w:ascii="Consolas" w:hAnsi="Consolas"/>
+                <w:sz w:val="20"/>
+                <w:szCs w:val="20"/>
+              </w:rPr>
+              <w:t xml:space="preserve"> = </w:t>
+            </w:r>
+            <w:r>
+              <w:rPr>
+                <w:rFonts w:ascii="Consolas" w:hAnsi="Consolas"/>
+                <w:color w:val="538135" w:themeColor="accent6" w:themeShade="BF"/>
+                <w:sz w:val="20"/>
+                <w:szCs w:val="20"/>
+              </w:rPr>
+              <w:t>"id"</w:t>
+            </w:r>
+            <w:r>
+              <w:rPr>
+                <w:rFonts w:ascii="Consolas" w:hAnsi="Consolas"/>
+                <w:sz w:val="20"/>
+                <w:szCs w:val="20"/>
+              </w:rPr>
+              <w:t xml:space="preserve">)) %&gt;% </w:t>
+            </w:r>
+          </w:p>
+          <w:p>
+            <w:pPr>
+              <w:rPr>
+                <w:rFonts w:ascii="Consolas" w:hAnsi="Consolas"/>
+                <w:sz w:val="20"/>
+                <w:szCs w:val="20"/>
+              </w:rPr>
+            </w:pPr>
+            <w:r>
+              <w:rPr>
+                <w:rFonts w:ascii="Consolas" w:hAnsi="Consolas"/>
+                <w:sz w:val="20"/>
+                <w:szCs w:val="20"/>
+              </w:rPr>
+              <w:t xml:space="preserve">  </w:t>
+            </w:r>
+            <w:proofErr w:type="gramStart"/>
+            <w:r>
+              <w:rPr>
+                <w:rFonts w:ascii="Consolas" w:hAnsi="Consolas"/>
+                <w:sz w:val="20"/>
+                <w:szCs w:val="20"/>
+              </w:rPr>
+              <w:t>select(</w:t>
+            </w:r>
+            <w:proofErr w:type="gramEnd"/>
+            <w:r>
+              <w:rPr>
+                <w:rFonts w:ascii="Consolas" w:hAnsi="Consolas"/>
+                <w:sz w:val="20"/>
+                <w:szCs w:val="20"/>
+              </w:rPr>
+              <w:t>SA2_CODE = ASGS_2016</w:t>
+            </w:r>
+          </w:p>
+          <w:p>
+            <w:pPr>
+              <w:rPr>
+                <w:rFonts w:ascii="Consolas" w:hAnsi="Consolas"/>
+                <w:sz w:val="20"/>
+                <w:szCs w:val="20"/>
+              </w:rPr>
+            </w:pPr>
+            <w:r>
+              <w:rPr>
+                <w:rFonts w:ascii="Consolas" w:hAnsi="Consolas"/>
+                <w:sz w:val="20"/>
+                <w:szCs w:val="20"/>
+              </w:rPr>
+              <w:t xml:space="preserve">         </w:t>
+            </w:r>
+            <w:proofErr w:type="gramStart"/>
+            <w:r>
+              <w:rPr>
+                <w:rFonts w:ascii="Consolas" w:hAnsi="Consolas"/>
+                <w:sz w:val="20"/>
+                <w:szCs w:val="20"/>
+              </w:rPr>
+              <w:t>,DWELLING</w:t>
+            </w:r>
+            <w:proofErr w:type="gramEnd"/>
+            <w:r>
+              <w:rPr>
+                <w:rFonts w:ascii="Consolas" w:hAnsi="Consolas"/>
+                <w:sz w:val="20"/>
+                <w:szCs w:val="20"/>
+              </w:rPr>
+              <w:t xml:space="preserve">_TYPE = </w:t>
+            </w:r>
+            <w:proofErr w:type="spellStart"/>
+            <w:r>
+              <w:rPr>
+                <w:rFonts w:ascii="Consolas" w:hAnsi="Consolas"/>
+                <w:sz w:val="20"/>
+                <w:szCs w:val="20"/>
+              </w:rPr>
+              <w:t>label.en</w:t>
+            </w:r>
+            <w:proofErr w:type="spellEnd"/>
+          </w:p>
+          <w:p>
+            <w:pPr>
+              <w:rPr>
+                <w:rFonts w:ascii="Consolas" w:hAnsi="Consolas"/>
+                <w:sz w:val="20"/>
+                <w:szCs w:val="20"/>
+              </w:rPr>
+            </w:pPr>
+            <w:r>
+              <w:rPr>
+                <w:rFonts w:ascii="Consolas" w:hAnsi="Consolas"/>
+                <w:sz w:val="20"/>
+                <w:szCs w:val="20"/>
+              </w:rPr>
+              <w:t xml:space="preserve">         </w:t>
+            </w:r>
+            <w:proofErr w:type="gramStart"/>
+            <w:r>
+              <w:rPr>
+                <w:rFonts w:ascii="Consolas" w:hAnsi="Consolas"/>
+                <w:sz w:val="20"/>
+                <w:szCs w:val="20"/>
+              </w:rPr>
+              <w:t>,</w:t>
+            </w:r>
+            <w:proofErr w:type="spellStart"/>
+            <w:r>
+              <w:rPr>
+                <w:rFonts w:ascii="Consolas" w:hAnsi="Consolas"/>
+                <w:sz w:val="20"/>
+                <w:szCs w:val="20"/>
+              </w:rPr>
+              <w:t>obsValue</w:t>
+            </w:r>
+            <w:proofErr w:type="spellEnd"/>
+            <w:proofErr w:type="gramEnd"/>
+            <w:r>
+              <w:rPr>
+                <w:rFonts w:ascii="Consolas" w:hAnsi="Consolas"/>
+                <w:sz w:val="20"/>
+                <w:szCs w:val="20"/>
+              </w:rPr>
+              <w:t>)</w:t>
+            </w:r>
+          </w:p>
+          <w:p>
+            <w:pPr>
+              <w:rPr>
+                <w:rFonts w:ascii="Consolas" w:hAnsi="Consolas"/>
+                <w:sz w:val="20"/>
+                <w:szCs w:val="20"/>
+              </w:rPr>
+            </w:pPr>
+          </w:p>
+          <w:p>
+            <w:pPr>
+              <w:rPr>
+                <w:rFonts w:ascii="Consolas" w:hAnsi="Consolas"/>
+                <w:color w:val="6AA343"/>
+                <w:sz w:val="20"/>
+                <w:szCs w:val="20"/>
+              </w:rPr>
+            </w:pPr>
+            <w:r>
+              <w:rPr>
+                <w:rFonts w:ascii="Consolas" w:hAnsi="Consolas"/>
+                <w:color w:val="6AA343"/>
+                <w:sz w:val="20"/>
+                <w:szCs w:val="20"/>
+              </w:rPr>
+              <w:t>#</w:t>
+            </w:r>
+            <w:proofErr w:type="spellStart"/>
+            <w:proofErr w:type="gramStart"/>
+            <w:r>
+              <w:rPr>
+                <w:rFonts w:ascii="Consolas" w:hAnsi="Consolas"/>
+                <w:color w:val="6AA343"/>
+                <w:sz w:val="20"/>
+                <w:szCs w:val="20"/>
+              </w:rPr>
+              <w:t>getwd</w:t>
+            </w:r>
+            <w:proofErr w:type="spellEnd"/>
+            <w:r>
+              <w:rPr>
+                <w:rFonts w:ascii="Consolas" w:hAnsi="Consolas"/>
+                <w:color w:val="6AA343"/>
+                <w:sz w:val="20"/>
+                <w:szCs w:val="20"/>
+              </w:rPr>
+              <w:t>(</w:t>
+            </w:r>
+            <w:proofErr w:type="gramEnd"/>
+            <w:r>
+              <w:rPr>
+                <w:rFonts w:ascii="Consolas" w:hAnsi="Consolas"/>
+                <w:color w:val="6AA343"/>
+                <w:sz w:val="20"/>
+                <w:szCs w:val="20"/>
+              </w:rPr>
+              <w:t>)</w:t>
+            </w:r>
+          </w:p>
+          <w:p>
+            <w:proofErr w:type="spellStart"/>
+            <w:r>
+              <w:rPr>
+                <w:rFonts w:ascii="Consolas" w:hAnsi="Consolas"/>
+                <w:sz w:val="20"/>
+                <w:szCs w:val="20"/>
+              </w:rPr>
+              <w:t>write_</w:t>
+            </w:r>
+            <w:proofErr w:type="gramStart"/>
+            <w:r>
+              <w:rPr>
+                <w:rFonts w:ascii="Consolas" w:hAnsi="Consolas"/>
+                <w:sz w:val="20"/>
+                <w:szCs w:val="20"/>
+              </w:rPr>
+              <w:t>csv</w:t>
+            </w:r>
+            <w:proofErr w:type="spellEnd"/>
+            <w:r>
+              <w:rPr>
+                <w:rFonts w:ascii="Consolas" w:hAnsi="Consolas"/>
+                <w:sz w:val="20"/>
+                <w:szCs w:val="20"/>
+              </w:rPr>
+              <w:t>(</w:t>
+            </w:r>
+            <w:proofErr w:type="spellStart"/>
+            <w:proofErr w:type="gramEnd"/>
+            <w:r>
+              <w:rPr>
+                <w:rFonts w:ascii="Consolas" w:hAnsi="Consolas"/>
+                <w:sz w:val="20"/>
+                <w:szCs w:val="20"/>
+              </w:rPr>
+              <w:t>dwelling_data_final</w:t>
+            </w:r>
+            <w:proofErr w:type="spellEnd"/>
+            <w:r>
+              <w:rPr>
+                <w:rFonts w:ascii="Consolas" w:hAnsi="Consolas"/>
+                <w:sz w:val="20"/>
+                <w:szCs w:val="20"/>
+              </w:rPr>
+              <w:t xml:space="preserve">, </w:t>
+            </w:r>
+            <w:r>
+              <w:rPr>
+                <w:rFonts w:ascii="Consolas" w:hAnsi="Consolas"/>
+                <w:color w:val="538135" w:themeColor="accent6" w:themeShade="BF"/>
+                <w:sz w:val="20"/>
+                <w:szCs w:val="20"/>
+              </w:rPr>
+              <w:t>"../Data Files/ABS/Dwelling_Type_SA2_2016.csv"</w:t>
+            </w:r>
+            <w:r>
+              <w:rPr>
+                <w:rFonts w:ascii="Consolas" w:hAnsi="Consolas"/>
+                <w:sz w:val="20"/>
+                <w:szCs w:val="20"/>
+              </w:rPr>
+              <w:t>)</w:t>
+            </w:r>
+          </w:p>
+        </w:tc>
+      </w:tr>
+    </w:tbl>
+    <w:p/>
     <w:sectPr>
       <w:pgSz w:w="11906" w:h="16838"/>
       <w:pgMar w:top="1440" w:right="1440" w:bottom="1440" w:left="1440" w:header="708" w:footer="708" w:gutter="0"/>
@@ -229,6 +2010,7 @@
     <w:lsdException w:name="HTML Sample" w:semiHidden="1" w:unhideWhenUsed="1"/>
     <w:lsdException w:name="HTML Typewriter" w:semiHidden="1" w:unhideWhenUsed="1"/>
     <w:lsdException w:name="HTML Variable" w:semiHidden="1" w:unhideWhenUsed="1"/>
+    <w:lsdException w:name="Normal Table" w:semiHidden="1" w:unhideWhenUsed="1"/>
     <w:lsdException w:name="annotation subject" w:semiHidden="1" w:unhideWhenUsed="1"/>
     <w:lsdException w:name="No List" w:semiHidden="1" w:unhideWhenUsed="1"/>
     <w:lsdException w:name="Outline List 1" w:semiHidden="1" w:unhideWhenUsed="1"/>
@@ -275,8 +2057,10 @@
     <w:lsdException w:name="Table Subtle 2" w:semiHidden="1" w:unhideWhenUsed="1"/>
     <w:lsdException w:name="Table Web 1" w:semiHidden="1" w:unhideWhenUsed="1"/>
     <w:lsdException w:name="Table Web 2" w:semiHidden="1" w:unhideWhenUsed="1"/>
+    <w:lsdException w:name="Table Web 3" w:semiHidden="1" w:unhideWhenUsed="1"/>
     <w:lsdException w:name="Balloon Text" w:semiHidden="1" w:unhideWhenUsed="1"/>
     <w:lsdException w:name="Table Grid" w:uiPriority="39"/>
+    <w:lsdException w:name="Table Theme" w:semiHidden="1" w:unhideWhenUsed="1"/>
     <w:lsdException w:name="Placeholder Text" w:semiHidden="1"/>
     <w:lsdException w:name="No Spacing" w:uiPriority="1" w:qFormat="1"/>
     <w:lsdException w:name="Light Shading" w:uiPriority="60"/>
@@ -503,6 +2287,50 @@
     <w:qFormat/>
     <w:rsid w:val="000D0631"/>
   </w:style>
+  <w:style w:type="paragraph" w:styleId="Heading1">
+    <w:name w:val="heading 1"/>
+    <w:basedOn w:val="Normal"/>
+    <w:next w:val="Normal"/>
+    <w:link w:val="Heading1Char"/>
+    <w:uiPriority w:val="9"/>
+    <w:qFormat/>
+    <w:rsid w:val="00700EF1"/>
+    <w:pPr>
+      <w:keepNext/>
+      <w:keepLines/>
+      <w:spacing w:before="240" w:after="0"/>
+      <w:outlineLvl w:val="0"/>
+    </w:pPr>
+    <w:rPr>
+      <w:rFonts w:asciiTheme="majorHAnsi" w:eastAsiaTheme="majorEastAsia" w:hAnsiTheme="majorHAnsi" w:cstheme="majorBidi"/>
+      <w:color w:val="000000" w:themeColor="text1"/>
+      <w:sz w:val="32"/>
+      <w:szCs w:val="32"/>
+    </w:rPr>
+  </w:style>
+  <w:style w:type="paragraph" w:styleId="Heading2">
+    <w:name w:val="heading 2"/>
+    <w:basedOn w:val="Normal"/>
+    <w:next w:val="Normal"/>
+    <w:link w:val="Heading2Char"/>
+    <w:uiPriority w:val="9"/>
+    <w:semiHidden/>
+    <w:unhideWhenUsed/>
+    <w:qFormat/>
+    <w:rsid w:val="00700EF1"/>
+    <w:pPr>
+      <w:keepNext/>
+      <w:keepLines/>
+      <w:spacing w:before="40" w:after="0"/>
+      <w:outlineLvl w:val="1"/>
+    </w:pPr>
+    <w:rPr>
+      <w:rFonts w:asciiTheme="majorHAnsi" w:eastAsiaTheme="majorEastAsia" w:hAnsiTheme="majorHAnsi" w:cstheme="majorBidi"/>
+      <w:color w:val="000000" w:themeColor="text1"/>
+      <w:sz w:val="26"/>
+      <w:szCs w:val="26"/>
+    </w:rPr>
+  </w:style>
   <w:style w:type="character" w:default="1" w:styleId="DefaultParagraphFont">
     <w:name w:val="Default Paragraph Font"/>
     <w:uiPriority w:val="1"/>
@@ -529,6 +2357,52 @@
     <w:uiPriority w:val="99"/>
     <w:semiHidden/>
     <w:unhideWhenUsed/>
+  </w:style>
+  <w:style w:type="character" w:customStyle="1" w:styleId="Heading1Char">
+    <w:name w:val="Heading 1 Char"/>
+    <w:basedOn w:val="DefaultParagraphFont"/>
+    <w:link w:val="Heading1"/>
+    <w:uiPriority w:val="9"/>
+    <w:rsid w:val="00700EF1"/>
+    <w:rPr>
+      <w:rFonts w:asciiTheme="majorHAnsi" w:eastAsiaTheme="majorEastAsia" w:hAnsiTheme="majorHAnsi" w:cstheme="majorBidi"/>
+      <w:color w:val="000000" w:themeColor="text1"/>
+      <w:sz w:val="32"/>
+      <w:szCs w:val="32"/>
+    </w:rPr>
+  </w:style>
+  <w:style w:type="character" w:customStyle="1" w:styleId="Heading2Char">
+    <w:name w:val="Heading 2 Char"/>
+    <w:basedOn w:val="DefaultParagraphFont"/>
+    <w:link w:val="Heading2"/>
+    <w:uiPriority w:val="9"/>
+    <w:semiHidden/>
+    <w:rsid w:val="00700EF1"/>
+    <w:rPr>
+      <w:rFonts w:asciiTheme="majorHAnsi" w:eastAsiaTheme="majorEastAsia" w:hAnsiTheme="majorHAnsi" w:cstheme="majorBidi"/>
+      <w:color w:val="000000" w:themeColor="text1"/>
+      <w:sz w:val="26"/>
+      <w:szCs w:val="26"/>
+    </w:rPr>
+  </w:style>
+  <w:style w:type="table" w:styleId="TableGrid">
+    <w:name w:val="Table Grid"/>
+    <w:basedOn w:val="TableNormal"/>
+    <w:uiPriority w:val="39"/>
+    <w:rsid w:val="00405664"/>
+    <w:pPr>
+      <w:spacing w:after="0" w:line="240" w:lineRule="auto"/>
+    </w:pPr>
+    <w:tblPr>
+      <w:tblBorders>
+        <w:top w:val="single" w:sz="4" w:space="0" w:color="auto"/>
+        <w:left w:val="single" w:sz="4" w:space="0" w:color="auto"/>
+        <w:bottom w:val="single" w:sz="4" w:space="0" w:color="auto"/>
+        <w:right w:val="single" w:sz="4" w:space="0" w:color="auto"/>
+        <w:insideH w:val="single" w:sz="4" w:space="0" w:color="auto"/>
+        <w:insideV w:val="single" w:sz="4" w:space="0" w:color="auto"/>
+      </w:tblBorders>
+    </w:tblPr>
   </w:style>
 </w:styles>
 </file>

</xml_diff>